<commit_message>
Completed string test for p3 data structures
</commit_message>
<xml_diff>
--- a/database_systems/homework/kjohnson_hw3.docx
+++ b/database_systems/homework/kjohnson_hw3.docx
@@ -72,7 +72,7 @@
                     </pic:cNvPicPr>
                   </pic:nvPicPr>
                   <pic:blipFill>
-                    <a:blip r:embed="rId4">
+                    <a:blip r:embed="rId5">
                       <a:extLst>
                         <a:ext uri="{28A0092B-C50C-407E-A947-70E740481C1C}">
                           <a14:useLocalDpi xmlns:a14="http://schemas.microsoft.com/office/drawing/2010/main" val="0"/>
@@ -134,7 +134,7 @@
                     </pic:cNvPicPr>
                   </pic:nvPicPr>
                   <pic:blipFill>
-                    <a:blip r:embed="rId5">
+                    <a:blip r:embed="rId6">
                       <a:extLst>
                         <a:ext uri="{28A0092B-C50C-407E-A947-70E740481C1C}">
                           <a14:useLocalDpi xmlns:a14="http://schemas.microsoft.com/office/drawing/2010/main" val="0"/>
@@ -171,15 +171,7 @@
         <w:t xml:space="preserve">10.  </w:t>
       </w:r>
       <w:r>
-        <w:t xml:space="preserve">The three anomalies likely to result from data redundancy are insertion, update, and deletion anomalies.  Insertion anomalies result from adding data to the database that has an absence of other required data.  Such as attempting to add a customer record to a database, but that record requires an </w:t>
-      </w:r>
-      <w:proofErr w:type="spellStart"/>
-      <w:r>
-        <w:t>agent_num</w:t>
-      </w:r>
-      <w:proofErr w:type="spellEnd"/>
-      <w:r>
-        <w:t xml:space="preserve"> and the customer has not yet been assigned an agent.  An update anomaly occurs when you need to update multiple records to change one.  For example, if a customer’s name occurs in multiple locations you would need to update multiple records to change their name.  A deletion anomaly occurs when deletion of one set of data results in the unintended deletion of other data.  Such as in the same customer/agent record, if that customer is an agent’s only customer, and the customer is deleted, the agent would be unintentionally deleted as well.</w:t>
+        <w:t>The three anomalies likely to result from data redundancy are insertion, update, and deletion anomalies.  Insertion anomalies result from adding data to the database that has an absence of other required data.  Such as attempting to add a customer record to a database, but that record requires an agent_num and the customer has not yet been assigned an agent.  An update anomaly occurs when you need to update multiple records to change one.  For example, if a customer’s name occurs in multiple locations you would need to update multiple records to change their name.  A deletion anomaly occurs when deletion of one set of data results in the unintended deletion of other data.  Such as in the same customer/agent record, if that customer is an agent’s only customer, and the customer is deleted, the agent would be unintentionally deleted as well.</w:t>
       </w:r>
     </w:p>
     <w:p>
@@ -212,6 +204,9 @@
         <w:t xml:space="preserve">2.  </w:t>
       </w:r>
       <w:r>
+        <w:rPr>
+          <w:noProof/>
+        </w:rPr>
         <w:drawing>
           <wp:inline distT="0" distB="0" distL="0" distR="0" wp14:anchorId="1B9000D9" wp14:editId="11C9B0A5">
             <wp:extent cx="3098014" cy="5512118"/>
@@ -228,7 +223,7 @@
                     <pic:cNvPicPr/>
                   </pic:nvPicPr>
                   <pic:blipFill>
-                    <a:blip r:embed="rId6"/>
+                    <a:blip r:embed="rId7"/>
                     <a:stretch>
                       <a:fillRect/>
                     </a:stretch>
@@ -251,6 +246,11 @@
     </w:p>
     <w:p/>
     <w:p>
+      <w:pPr>
+        <w:rPr>
+          <w:noProof/>
+        </w:rPr>
+      </w:pPr>
       <w:r>
         <w:t>5.  a.  (</w:t>
       </w:r>
@@ -264,6 +264,416 @@
       </w:r>
       <w:r>
         <w:t>, ITEM_LABEL, ROOM_NUMBER, BLDG_CODE, BLDG_NAME, BLDG_MANAGER)</w:t>
+      </w:r>
+      <w:r>
+        <w:rPr>
+          <w:noProof/>
+        </w:rPr>
+        <w:t xml:space="preserve"> </w:t>
+      </w:r>
+      <w:r>
+        <w:drawing>
+          <wp:inline distT="0" distB="0" distL="0" distR="0" wp14:anchorId="1A9A49BF" wp14:editId="6EB7C662">
+            <wp:extent cx="5943600" cy="3343910"/>
+            <wp:effectExtent l="0" t="0" r="0" b="8890"/>
+            <wp:docPr id="2" name="Picture 2"/>
+            <wp:cNvGraphicFramePr>
+              <a:graphicFrameLocks xmlns:a="http://schemas.openxmlformats.org/drawingml/2006/main" noChangeAspect="1"/>
+            </wp:cNvGraphicFramePr>
+            <a:graphic xmlns:a="http://schemas.openxmlformats.org/drawingml/2006/main">
+              <a:graphicData uri="http://schemas.openxmlformats.org/drawingml/2006/picture">
+                <pic:pic xmlns:pic="http://schemas.openxmlformats.org/drawingml/2006/picture">
+                  <pic:nvPicPr>
+                    <pic:cNvPr id="1" name=""/>
+                    <pic:cNvPicPr/>
+                  </pic:nvPicPr>
+                  <pic:blipFill>
+                    <a:blip r:embed="rId8"/>
+                    <a:stretch>
+                      <a:fillRect/>
+                    </a:stretch>
+                  </pic:blipFill>
+                  <pic:spPr>
+                    <a:xfrm>
+                      <a:off x="0" y="0"/>
+                      <a:ext cx="5943600" cy="3343910"/>
+                    </a:xfrm>
+                    <a:prstGeom prst="rect">
+                      <a:avLst/>
+                    </a:prstGeom>
+                  </pic:spPr>
+                </pic:pic>
+              </a:graphicData>
+            </a:graphic>
+          </wp:inline>
+        </w:drawing>
+      </w:r>
+    </w:p>
+    <w:p>
+      <w:pPr>
+        <w:rPr>
+          <w:noProof/>
+        </w:rPr>
+      </w:pPr>
+      <w:r>
+        <w:rPr>
+          <w:noProof/>
+        </w:rPr>
+        <w:t>b. (</w:t>
+      </w:r>
+      <w:r>
+        <w:rPr>
+          <w:b/>
+          <w:bCs/>
+          <w:noProof/>
+          <w:u w:val="single"/>
+        </w:rPr>
+        <w:t>ITEM_ID</w:t>
+      </w:r>
+      <w:r>
+        <w:rPr>
+          <w:noProof/>
+        </w:rPr>
+        <w:t>, ITEM_LABEL, ITEM_ROOM_NUMBER, BLDG_CODE)</w:t>
+      </w:r>
+    </w:p>
+    <w:p>
+      <w:pPr>
+        <w:rPr>
+          <w:noProof/>
+        </w:rPr>
+      </w:pPr>
+      <w:r>
+        <w:rPr>
+          <w:noProof/>
+        </w:rPr>
+        <w:t xml:space="preserve">    (</w:t>
+      </w:r>
+      <w:r>
+        <w:rPr>
+          <w:b/>
+          <w:bCs/>
+          <w:noProof/>
+          <w:u w:val="single"/>
+        </w:rPr>
+        <w:t>BLDG_CODE</w:t>
+      </w:r>
+      <w:r>
+        <w:rPr>
+          <w:noProof/>
+        </w:rPr>
+        <w:t>, BLDG_NAME, BLDG_MANAGER)</w:t>
+      </w:r>
+    </w:p>
+    <w:p>
+      <w:r>
+        <w:lastRenderedPageBreak/>
+        <w:drawing>
+          <wp:inline distT="0" distB="0" distL="0" distR="0" wp14:anchorId="4E8A5B42" wp14:editId="699828FD">
+            <wp:extent cx="5943600" cy="3343910"/>
+            <wp:effectExtent l="0" t="0" r="0" b="8890"/>
+            <wp:docPr id="5" name="Picture 5"/>
+            <wp:cNvGraphicFramePr>
+              <a:graphicFrameLocks xmlns:a="http://schemas.openxmlformats.org/drawingml/2006/main" noChangeAspect="1"/>
+            </wp:cNvGraphicFramePr>
+            <a:graphic xmlns:a="http://schemas.openxmlformats.org/drawingml/2006/main">
+              <a:graphicData uri="http://schemas.openxmlformats.org/drawingml/2006/picture">
+                <pic:pic xmlns:pic="http://schemas.openxmlformats.org/drawingml/2006/picture">
+                  <pic:nvPicPr>
+                    <pic:cNvPr id="1" name=""/>
+                    <pic:cNvPicPr/>
+                  </pic:nvPicPr>
+                  <pic:blipFill>
+                    <a:blip r:embed="rId9"/>
+                    <a:stretch>
+                      <a:fillRect/>
+                    </a:stretch>
+                  </pic:blipFill>
+                  <pic:spPr>
+                    <a:xfrm>
+                      <a:off x="0" y="0"/>
+                      <a:ext cx="5943600" cy="3343910"/>
+                    </a:xfrm>
+                    <a:prstGeom prst="rect">
+                      <a:avLst/>
+                    </a:prstGeom>
+                  </pic:spPr>
+                </pic:pic>
+              </a:graphicData>
+            </a:graphic>
+          </wp:inline>
+        </w:drawing>
+      </w:r>
+    </w:p>
+    <w:p>
+      <w:r>
+        <w:t xml:space="preserve">c. </w:t>
+      </w:r>
+      <w:r>
+        <w:drawing>
+          <wp:inline distT="0" distB="0" distL="0" distR="0" wp14:anchorId="224224EC" wp14:editId="55B0F6B9">
+            <wp:extent cx="5943600" cy="3343910"/>
+            <wp:effectExtent l="0" t="0" r="0" b="8890"/>
+            <wp:docPr id="6" name="Picture 6"/>
+            <wp:cNvGraphicFramePr>
+              <a:graphicFrameLocks xmlns:a="http://schemas.openxmlformats.org/drawingml/2006/main" noChangeAspect="1"/>
+            </wp:cNvGraphicFramePr>
+            <a:graphic xmlns:a="http://schemas.openxmlformats.org/drawingml/2006/main">
+              <a:graphicData uri="http://schemas.openxmlformats.org/drawingml/2006/picture">
+                <pic:pic xmlns:pic="http://schemas.openxmlformats.org/drawingml/2006/picture">
+                  <pic:nvPicPr>
+                    <pic:cNvPr id="1" name=""/>
+                    <pic:cNvPicPr/>
+                  </pic:nvPicPr>
+                  <pic:blipFill>
+                    <a:blip r:embed="rId10"/>
+                    <a:stretch>
+                      <a:fillRect/>
+                    </a:stretch>
+                  </pic:blipFill>
+                  <pic:spPr>
+                    <a:xfrm>
+                      <a:off x="0" y="0"/>
+                      <a:ext cx="5943600" cy="3343910"/>
+                    </a:xfrm>
+                    <a:prstGeom prst="rect">
+                      <a:avLst/>
+                    </a:prstGeom>
+                  </pic:spPr>
+                </pic:pic>
+              </a:graphicData>
+            </a:graphic>
+          </wp:inline>
+        </w:drawing>
+      </w:r>
+    </w:p>
+    <w:p/>
+    <w:p/>
+    <w:p/>
+    <w:p/>
+    <w:p>
+      <w:pPr>
+        <w:rPr>
+          <w:b/>
+          <w:bCs/>
+        </w:rPr>
+      </w:pPr>
+      <w:r>
+        <w:rPr>
+          <w:b/>
+          <w:bCs/>
+        </w:rPr>
+        <w:lastRenderedPageBreak/>
+        <w:t>Chapter 7 Review Questions:</w:t>
+      </w:r>
+    </w:p>
+    <w:p>
+      <w:r>
+        <w:t>1.  A SQL WHERE clause is evaluated prior to any grouping done in the statement</w:t>
+      </w:r>
+      <w:r>
+        <w:t xml:space="preserve"> and applies to expressions of individual rows</w:t>
+      </w:r>
+      <w:r>
+        <w:t xml:space="preserve">.  On the other hand, a HAVING clause </w:t>
+      </w:r>
+      <w:r>
+        <w:t>is applied to the output of grouping</w:t>
+      </w:r>
+      <w:r>
+        <w:t xml:space="preserve">.  Specifically, a WHERE clause can filter by any column and values in the table while a HAVING clause can only filter by columns that are included in the group.  For example, </w:t>
+      </w:r>
+    </w:p>
+    <w:p>
+      <w:r>
+        <w:t xml:space="preserve">SELECT </w:t>
+      </w:r>
+      <w:r>
+        <w:t xml:space="preserve">      </w:t>
+      </w:r>
+      <w:r>
+        <w:t>Invoice_ID, Invoice_Price</w:t>
+      </w:r>
+    </w:p>
+    <w:p>
+      <w:r>
+        <w:t>FROM         Sales.Invoices</w:t>
+      </w:r>
+    </w:p>
+    <w:p>
+      <w:r>
+        <w:t>WHERE       Invoice_date &gt; CURRDATE()</w:t>
+      </w:r>
+    </w:p>
+    <w:p>
+      <w:r>
+        <w:t>GROUP BY Invoice_ID</w:t>
+      </w:r>
+    </w:p>
+    <w:p>
+      <w:r>
+        <w:t>HAVING     Invoice_Price &gt; 200</w:t>
+      </w:r>
+    </w:p>
+    <w:p>
+      <w:r>
+        <w:t>Is a valid statement because the WHERE clause does not need to deal with only values included in the group while the HAVING clause must deal with either invoice_id or invoice_price.</w:t>
+      </w:r>
+    </w:p>
+    <w:p>
+      <w:r>
+        <w:t>Also, a WHERE clause cannot contain an aggregate function but the HAVING clause can.</w:t>
+      </w:r>
+    </w:p>
+    <w:p/>
+    <w:p>
+      <w:r>
+        <w:t xml:space="preserve">4.  If you do not need to </w:t>
+      </w:r>
+      <w:r>
+        <w:t>perform mathematical operations on a numerical attribute (such as an invoice number, zip code, or phone number) then a character data type should be used to prevent someone from doing so and getting inappropriate data results.</w:t>
+      </w:r>
+    </w:p>
+    <w:p/>
+    <w:p>
+      <w:r>
+        <w:t>7.  WHERE V_STATE = ‘TN’ OR V_STATE = ‘FL’ OR V_STATE = ‘GA’;</w:t>
+      </w:r>
+    </w:p>
+    <w:p/>
+    <w:p>
+      <w:r>
+        <w:t xml:space="preserve">10.  The COUNT aggregate function returns the number of attributes that are found in a column.  It reduces their values into a single row that displays the number of non-null values.  </w:t>
+      </w:r>
+    </w:p>
+    <w:p>
+      <w:r>
+        <w:t>SELECT   COUNT(INV_NUM)</w:t>
+      </w:r>
+    </w:p>
+    <w:p>
+      <w:r>
+        <w:t>FROM    INVOICE</w:t>
+      </w:r>
+    </w:p>
+    <w:p>
+      <w:r>
+        <w:t>Could result in a single row that lists 25 as the total number of non-null occurrences of INV_NUM.</w:t>
+      </w:r>
+    </w:p>
+    <w:p>
+      <w:r>
+        <w:t xml:space="preserve">The SUM aggregate function adds the values found in an attribute and also displays them in a single row. </w:t>
+      </w:r>
+    </w:p>
+    <w:p>
+      <w:r>
+        <w:t>SELECT   SUM(INV_PRICE)</w:t>
+      </w:r>
+    </w:p>
+    <w:p>
+      <w:r>
+        <w:t>FROM    INVOICE</w:t>
+      </w:r>
+    </w:p>
+    <w:p>
+      <w:r>
+        <w:t>Could result in a single row displaying 24,355 as the total value off all the invoice prices added together.</w:t>
+      </w:r>
+    </w:p>
+    <w:p/>
+    <w:p/>
+    <w:p/>
+    <w:p>
+      <w:r>
+        <w:rPr>
+          <w:b/>
+          <w:bCs/>
+        </w:rPr>
+        <w:t>Problems:</w:t>
+      </w:r>
+    </w:p>
+    <w:p>
+      <w:r>
+        <w:t xml:space="preserve">1.  </w:t>
+      </w:r>
+    </w:p>
+    <w:p>
+      <w:r>
+        <w:t>CREATE TABLE EMP_1 (</w:t>
+      </w:r>
+    </w:p>
+    <w:p>
+      <w:r>
+        <w:t xml:space="preserve">    EMP_NUM            CHAR(3)             </w:t>
+      </w:r>
+      <w:r>
+        <w:t>PRIMARY KEY</w:t>
+      </w:r>
+      <w:r>
+        <w:t>,</w:t>
+      </w:r>
+    </w:p>
+    <w:p>
+      <w:r>
+        <w:t xml:space="preserve">    EMP_LNAME        VARCHAR(15)   NOT NULL,</w:t>
+      </w:r>
+    </w:p>
+    <w:p>
+      <w:r>
+        <w:t xml:space="preserve">    EMP_FNAME        </w:t>
+      </w:r>
+      <w:r>
+        <w:t>VARCHAR(15)</w:t>
+      </w:r>
+      <w:r>
+        <w:t xml:space="preserve">   NOT NULL,</w:t>
+      </w:r>
+    </w:p>
+    <w:p>
+      <w:r>
+        <w:t xml:space="preserve">    EMP_INITIAL        CHAR(1),</w:t>
+      </w:r>
+    </w:p>
+    <w:p>
+      <w:r>
+        <w:t xml:space="preserve">    EMP_HIREDATE   DATE,</w:t>
+      </w:r>
+    </w:p>
+    <w:p>
+      <w:r>
+        <w:t xml:space="preserve">    JOB_CODE             CHAR(3),</w:t>
+      </w:r>
+    </w:p>
+    <w:p>
+      <w:r>
+        <w:t xml:space="preserve">    FOREIGN KEY  (JOB_CODE) REFERENCES JOB</w:t>
+      </w:r>
+      <w:r>
+        <w:t xml:space="preserve"> ON UPDATE CASCADE</w:t>
+      </w:r>
+    </w:p>
+    <w:p>
+      <w:r>
+        <w:t>);</w:t>
+      </w:r>
+    </w:p>
+    <w:p/>
+    <w:p>
+      <w:r>
+        <w:t xml:space="preserve">4.  </w:t>
+      </w:r>
+      <w:r>
+        <w:t>COMMIT;</w:t>
+      </w:r>
+    </w:p>
+    <w:p/>
+    <w:p>
+      <w:r>
+        <w:t xml:space="preserve">7.  </w:t>
+      </w:r>
+      <w:r>
+        <w:t>ROLLBACK;</w:t>
       </w:r>
     </w:p>
     <w:sectPr>
@@ -274,6 +684,287 @@
     </w:sectPr>
   </w:body>
 </w:document>
+</file>
+
+<file path=word/numbering.xml><?xml version="1.0" encoding="utf-8"?>
+<w:numbering xmlns:wpc="http://schemas.microsoft.com/office/word/2010/wordprocessingCanvas" xmlns:cx="http://schemas.microsoft.com/office/drawing/2014/chartex" xmlns:cx1="http://schemas.microsoft.com/office/drawing/2015/9/8/chartex" xmlns:cx2="http://schemas.microsoft.com/office/drawing/2015/10/21/chartex" xmlns:cx3="http://schemas.microsoft.com/office/drawing/2016/5/9/chartex" xmlns:cx4="http://schemas.microsoft.com/office/drawing/2016/5/10/chartex" xmlns:cx5="http://schemas.microsoft.com/office/drawing/2016/5/11/chartex" xmlns:cx6="http://schemas.microsoft.com/office/drawing/2016/5/12/chartex" xmlns:cx7="http://schemas.microsoft.com/office/drawing/2016/5/13/chartex" xmlns:cx8="http://schemas.microsoft.com/office/drawing/2016/5/14/chartex" xmlns:mc="http://schemas.openxmlformats.org/markup-compatibility/2006" xmlns:aink="http://schemas.microsoft.com/office/drawing/2016/ink" xmlns:am3d="http://schemas.microsoft.com/office/drawing/2017/model3d" xmlns:o="urn:schemas-microsoft-com:office:office" xmlns:r="http://schemas.openxmlformats.org/officeDocument/2006/relationships" xmlns:m="http://schemas.openxmlformats.org/officeDocument/2006/math" xmlns:v="urn:schemas-microsoft-com:vml" xmlns:wp14="http://schemas.microsoft.com/office/word/2010/wordprocessingDrawing" xmlns:wp="http://schemas.openxmlformats.org/drawingml/2006/wordprocessingDrawing" xmlns:w10="urn:schemas-microsoft-com:office:word" xmlns:w="http://schemas.openxmlformats.org/wordprocessingml/2006/main" xmlns:w14="http://schemas.microsoft.com/office/word/2010/wordml" xmlns:w15="http://schemas.microsoft.com/office/word/2012/wordml" xmlns:w16cex="http://schemas.microsoft.com/office/word/2018/wordml/cex" xmlns:w16cid="http://schemas.microsoft.com/office/word/2016/wordml/cid" xmlns:w16="http://schemas.microsoft.com/office/word/2018/wordml" xmlns:w16se="http://schemas.microsoft.com/office/word/2015/wordml/symex" xmlns:wpg="http://schemas.microsoft.com/office/word/2010/wordprocessingGroup" xmlns:wpi="http://schemas.microsoft.com/office/word/2010/wordprocessingInk" xmlns:wne="http://schemas.microsoft.com/office/word/2006/wordml" xmlns:wps="http://schemas.microsoft.com/office/word/2010/wordprocessingShape" mc:Ignorable="w14 w15 w16se w16cid w16 w16cex wp14">
+  <w:abstractNum w:abstractNumId="0" w15:restartNumberingAfterBreak="0">
+    <w:nsid w:val="3365635C"/>
+    <w:multiLevelType w:val="hybridMultilevel"/>
+    <w:tmpl w:val="00C61D98"/>
+    <w:lvl w:ilvl="0" w:tplc="0409000F">
+      <w:start w:val="1"/>
+      <w:numFmt w:val="decimal"/>
+      <w:lvlText w:val="%1."/>
+      <w:lvlJc w:val="left"/>
+      <w:pPr>
+        <w:ind w:left="720" w:hanging="360"/>
+      </w:pPr>
+      <w:rPr>
+        <w:rFonts w:hint="default"/>
+      </w:rPr>
+    </w:lvl>
+    <w:lvl w:ilvl="1" w:tplc="04090019" w:tentative="1">
+      <w:start w:val="1"/>
+      <w:numFmt w:val="lowerLetter"/>
+      <w:lvlText w:val="%2."/>
+      <w:lvlJc w:val="left"/>
+      <w:pPr>
+        <w:ind w:left="1440" w:hanging="360"/>
+      </w:pPr>
+    </w:lvl>
+    <w:lvl w:ilvl="2" w:tplc="0409001B" w:tentative="1">
+      <w:start w:val="1"/>
+      <w:numFmt w:val="lowerRoman"/>
+      <w:lvlText w:val="%3."/>
+      <w:lvlJc w:val="right"/>
+      <w:pPr>
+        <w:ind w:left="2160" w:hanging="180"/>
+      </w:pPr>
+    </w:lvl>
+    <w:lvl w:ilvl="3" w:tplc="0409000F" w:tentative="1">
+      <w:start w:val="1"/>
+      <w:numFmt w:val="decimal"/>
+      <w:lvlText w:val="%4."/>
+      <w:lvlJc w:val="left"/>
+      <w:pPr>
+        <w:ind w:left="2880" w:hanging="360"/>
+      </w:pPr>
+    </w:lvl>
+    <w:lvl w:ilvl="4" w:tplc="04090019" w:tentative="1">
+      <w:start w:val="1"/>
+      <w:numFmt w:val="lowerLetter"/>
+      <w:lvlText w:val="%5."/>
+      <w:lvlJc w:val="left"/>
+      <w:pPr>
+        <w:ind w:left="3600" w:hanging="360"/>
+      </w:pPr>
+    </w:lvl>
+    <w:lvl w:ilvl="5" w:tplc="0409001B" w:tentative="1">
+      <w:start w:val="1"/>
+      <w:numFmt w:val="lowerRoman"/>
+      <w:lvlText w:val="%6."/>
+      <w:lvlJc w:val="right"/>
+      <w:pPr>
+        <w:ind w:left="4320" w:hanging="180"/>
+      </w:pPr>
+    </w:lvl>
+    <w:lvl w:ilvl="6" w:tplc="0409000F" w:tentative="1">
+      <w:start w:val="1"/>
+      <w:numFmt w:val="decimal"/>
+      <w:lvlText w:val="%7."/>
+      <w:lvlJc w:val="left"/>
+      <w:pPr>
+        <w:ind w:left="5040" w:hanging="360"/>
+      </w:pPr>
+    </w:lvl>
+    <w:lvl w:ilvl="7" w:tplc="04090019" w:tentative="1">
+      <w:start w:val="1"/>
+      <w:numFmt w:val="lowerLetter"/>
+      <w:lvlText w:val="%8."/>
+      <w:lvlJc w:val="left"/>
+      <w:pPr>
+        <w:ind w:left="5760" w:hanging="360"/>
+      </w:pPr>
+    </w:lvl>
+    <w:lvl w:ilvl="8" w:tplc="0409001B" w:tentative="1">
+      <w:start w:val="1"/>
+      <w:numFmt w:val="lowerRoman"/>
+      <w:lvlText w:val="%9."/>
+      <w:lvlJc w:val="right"/>
+      <w:pPr>
+        <w:ind w:left="6480" w:hanging="180"/>
+      </w:pPr>
+    </w:lvl>
+  </w:abstractNum>
+  <w:abstractNum w:abstractNumId="1" w15:restartNumberingAfterBreak="0">
+    <w:nsid w:val="633B0DF2"/>
+    <w:multiLevelType w:val="hybridMultilevel"/>
+    <w:tmpl w:val="CF1AC7AC"/>
+    <w:lvl w:ilvl="0" w:tplc="0409000F">
+      <w:start w:val="1"/>
+      <w:numFmt w:val="decimal"/>
+      <w:lvlText w:val="%1."/>
+      <w:lvlJc w:val="left"/>
+      <w:pPr>
+        <w:ind w:left="720" w:hanging="360"/>
+      </w:pPr>
+      <w:rPr>
+        <w:rFonts w:hint="default"/>
+      </w:rPr>
+    </w:lvl>
+    <w:lvl w:ilvl="1" w:tplc="04090019" w:tentative="1">
+      <w:start w:val="1"/>
+      <w:numFmt w:val="lowerLetter"/>
+      <w:lvlText w:val="%2."/>
+      <w:lvlJc w:val="left"/>
+      <w:pPr>
+        <w:ind w:left="1440" w:hanging="360"/>
+      </w:pPr>
+    </w:lvl>
+    <w:lvl w:ilvl="2" w:tplc="0409001B" w:tentative="1">
+      <w:start w:val="1"/>
+      <w:numFmt w:val="lowerRoman"/>
+      <w:lvlText w:val="%3."/>
+      <w:lvlJc w:val="right"/>
+      <w:pPr>
+        <w:ind w:left="2160" w:hanging="180"/>
+      </w:pPr>
+    </w:lvl>
+    <w:lvl w:ilvl="3" w:tplc="0409000F" w:tentative="1">
+      <w:start w:val="1"/>
+      <w:numFmt w:val="decimal"/>
+      <w:lvlText w:val="%4."/>
+      <w:lvlJc w:val="left"/>
+      <w:pPr>
+        <w:ind w:left="2880" w:hanging="360"/>
+      </w:pPr>
+    </w:lvl>
+    <w:lvl w:ilvl="4" w:tplc="04090019" w:tentative="1">
+      <w:start w:val="1"/>
+      <w:numFmt w:val="lowerLetter"/>
+      <w:lvlText w:val="%5."/>
+      <w:lvlJc w:val="left"/>
+      <w:pPr>
+        <w:ind w:left="3600" w:hanging="360"/>
+      </w:pPr>
+    </w:lvl>
+    <w:lvl w:ilvl="5" w:tplc="0409001B" w:tentative="1">
+      <w:start w:val="1"/>
+      <w:numFmt w:val="lowerRoman"/>
+      <w:lvlText w:val="%6."/>
+      <w:lvlJc w:val="right"/>
+      <w:pPr>
+        <w:ind w:left="4320" w:hanging="180"/>
+      </w:pPr>
+    </w:lvl>
+    <w:lvl w:ilvl="6" w:tplc="0409000F" w:tentative="1">
+      <w:start w:val="1"/>
+      <w:numFmt w:val="decimal"/>
+      <w:lvlText w:val="%7."/>
+      <w:lvlJc w:val="left"/>
+      <w:pPr>
+        <w:ind w:left="5040" w:hanging="360"/>
+      </w:pPr>
+    </w:lvl>
+    <w:lvl w:ilvl="7" w:tplc="04090019" w:tentative="1">
+      <w:start w:val="1"/>
+      <w:numFmt w:val="lowerLetter"/>
+      <w:lvlText w:val="%8."/>
+      <w:lvlJc w:val="left"/>
+      <w:pPr>
+        <w:ind w:left="5760" w:hanging="360"/>
+      </w:pPr>
+    </w:lvl>
+    <w:lvl w:ilvl="8" w:tplc="0409001B" w:tentative="1">
+      <w:start w:val="1"/>
+      <w:numFmt w:val="lowerRoman"/>
+      <w:lvlText w:val="%9."/>
+      <w:lvlJc w:val="right"/>
+      <w:pPr>
+        <w:ind w:left="6480" w:hanging="180"/>
+      </w:pPr>
+    </w:lvl>
+  </w:abstractNum>
+  <w:abstractNum w:abstractNumId="2" w15:restartNumberingAfterBreak="0">
+    <w:nsid w:val="7F5245AF"/>
+    <w:multiLevelType w:val="hybridMultilevel"/>
+    <w:tmpl w:val="8E7EDA90"/>
+    <w:lvl w:ilvl="0" w:tplc="0409000F">
+      <w:start w:val="1"/>
+      <w:numFmt w:val="decimal"/>
+      <w:lvlText w:val="%1."/>
+      <w:lvlJc w:val="left"/>
+      <w:pPr>
+        <w:ind w:left="720" w:hanging="360"/>
+      </w:pPr>
+      <w:rPr>
+        <w:rFonts w:hint="default"/>
+      </w:rPr>
+    </w:lvl>
+    <w:lvl w:ilvl="1" w:tplc="04090019" w:tentative="1">
+      <w:start w:val="1"/>
+      <w:numFmt w:val="lowerLetter"/>
+      <w:lvlText w:val="%2."/>
+      <w:lvlJc w:val="left"/>
+      <w:pPr>
+        <w:ind w:left="1440" w:hanging="360"/>
+      </w:pPr>
+    </w:lvl>
+    <w:lvl w:ilvl="2" w:tplc="0409001B" w:tentative="1">
+      <w:start w:val="1"/>
+      <w:numFmt w:val="lowerRoman"/>
+      <w:lvlText w:val="%3."/>
+      <w:lvlJc w:val="right"/>
+      <w:pPr>
+        <w:ind w:left="2160" w:hanging="180"/>
+      </w:pPr>
+    </w:lvl>
+    <w:lvl w:ilvl="3" w:tplc="0409000F" w:tentative="1">
+      <w:start w:val="1"/>
+      <w:numFmt w:val="decimal"/>
+      <w:lvlText w:val="%4."/>
+      <w:lvlJc w:val="left"/>
+      <w:pPr>
+        <w:ind w:left="2880" w:hanging="360"/>
+      </w:pPr>
+    </w:lvl>
+    <w:lvl w:ilvl="4" w:tplc="04090019" w:tentative="1">
+      <w:start w:val="1"/>
+      <w:numFmt w:val="lowerLetter"/>
+      <w:lvlText w:val="%5."/>
+      <w:lvlJc w:val="left"/>
+      <w:pPr>
+        <w:ind w:left="3600" w:hanging="360"/>
+      </w:pPr>
+    </w:lvl>
+    <w:lvl w:ilvl="5" w:tplc="0409001B" w:tentative="1">
+      <w:start w:val="1"/>
+      <w:numFmt w:val="lowerRoman"/>
+      <w:lvlText w:val="%6."/>
+      <w:lvlJc w:val="right"/>
+      <w:pPr>
+        <w:ind w:left="4320" w:hanging="180"/>
+      </w:pPr>
+    </w:lvl>
+    <w:lvl w:ilvl="6" w:tplc="0409000F" w:tentative="1">
+      <w:start w:val="1"/>
+      <w:numFmt w:val="decimal"/>
+      <w:lvlText w:val="%7."/>
+      <w:lvlJc w:val="left"/>
+      <w:pPr>
+        <w:ind w:left="5040" w:hanging="360"/>
+      </w:pPr>
+    </w:lvl>
+    <w:lvl w:ilvl="7" w:tplc="04090019" w:tentative="1">
+      <w:start w:val="1"/>
+      <w:numFmt w:val="lowerLetter"/>
+      <w:lvlText w:val="%8."/>
+      <w:lvlJc w:val="left"/>
+      <w:pPr>
+        <w:ind w:left="5760" w:hanging="360"/>
+      </w:pPr>
+    </w:lvl>
+    <w:lvl w:ilvl="8" w:tplc="0409001B" w:tentative="1">
+      <w:start w:val="1"/>
+      <w:numFmt w:val="lowerRoman"/>
+      <w:lvlText w:val="%9."/>
+      <w:lvlJc w:val="right"/>
+      <w:pPr>
+        <w:ind w:left="6480" w:hanging="180"/>
+      </w:pPr>
+    </w:lvl>
+  </w:abstractNum>
+  <w:num w:numId="1">
+    <w:abstractNumId w:val="1"/>
+  </w:num>
+  <w:num w:numId="2">
+    <w:abstractNumId w:val="2"/>
+  </w:num>
+  <w:num w:numId="3">
+    <w:abstractNumId w:val="0"/>
+  </w:num>
+</w:numbering>
 </file>
 
 <file path=word/styles.xml><?xml version="1.0" encoding="utf-8"?>
@@ -702,6 +1393,17 @@
     <w:semiHidden/>
     <w:unhideWhenUsed/>
   </w:style>
+  <w:style w:type="paragraph" w:styleId="ListParagraph">
+    <w:name w:val="List Paragraph"/>
+    <w:basedOn w:val="Normal"/>
+    <w:uiPriority w:val="34"/>
+    <w:qFormat/>
+    <w:rsid w:val="007E17F9"/>
+    <w:pPr>
+      <w:ind w:left="720"/>
+      <w:contextualSpacing/>
+    </w:pPr>
+  </w:style>
 </w:styles>
 </file>
 

</xml_diff>